<commit_message>
updating documenation with explanation of X variable
</commit_message>
<xml_diff>
--- a/docs/user_guide_sk.docx
+++ b/docs/user_guide_sk.docx
@@ -84,7 +84,13 @@
         <w:t>Vzápätí</w:t>
       </w:r>
       <w:r>
-        <w:t xml:space="preserve"> je potrebné definovať začiatočné časy pre jednotlivé módy v nasledovnom formáte:</w:t>
+        <w:t xml:space="preserve"> je potrebné definovať </w:t>
+      </w:r>
+      <w:r>
+        <w:t>konečné</w:t>
+      </w:r>
+      <w:r>
+        <w:t xml:space="preserve"> časy pre jednotlivé módy v nasledovnom formáte:</w:t>
       </w:r>
     </w:p>
     <w:p>
@@ -106,28 +112,29 @@
           <w:b/>
           <w:lang w:val="en-GB"/>
         </w:rPr>
-        <w:t>hh:</w:t>
-      </w:r>
-      <w:proofErr w:type="gramStart"/>
-      <w:r>
-        <w:rPr>
-          <w:b/>
-          <w:lang w:val="en-GB"/>
-        </w:rPr>
-        <w:t>mm:ss</w:t>
-      </w:r>
-      <w:proofErr w:type="spellEnd"/>
-      <w:proofErr w:type="gramEnd"/>
-      <w:r>
-        <w:rPr>
-          <w:b/>
-          <w:lang w:val="en-GB"/>
-        </w:rPr>
-        <w:t>&gt; &lt;post</w:t>
-      </w:r>
-      <w:r>
-        <w:rPr>
-          <w:b/>
+        <w:t>hh:mm:ss</w:t>
+      </w:r>
+      <w:proofErr w:type="spellEnd"/>
+      <w:r>
+        <w:rPr>
+          <w:b/>
+          <w:lang w:val="en-GB"/>
+        </w:rPr>
+        <w:t>&gt; &lt;</w:t>
+      </w:r>
+      <w:proofErr w:type="spellStart"/>
+      <w:r>
+        <w:rPr>
+          <w:b/>
+          <w:lang w:val="en-GB"/>
+        </w:rPr>
+        <w:t>mód</w:t>
+      </w:r>
+      <w:proofErr w:type="spellEnd"/>
+      <w:r>
+        <w:rPr>
+          <w:b/>
+          <w:lang w:val="en-GB"/>
         </w:rPr>
         <w:t>-</w:t>
       </w:r>
@@ -137,8 +144,42 @@
           <w:b/>
           <w:lang w:val="en-GB"/>
         </w:rPr>
-        <w:t>mód</w:t>
-      </w:r>
+        <w:t>ktorý</w:t>
+      </w:r>
+      <w:proofErr w:type="spellEnd"/>
+      <w:r>
+        <w:rPr>
+          <w:b/>
+          <w:lang w:val="en-GB"/>
+        </w:rPr>
+        <w:t>-v-tom-</w:t>
+      </w:r>
+      <w:proofErr w:type="spellStart"/>
+      <w:r>
+        <w:rPr>
+          <w:b/>
+          <w:lang w:val="en-GB"/>
+        </w:rPr>
+        <w:t>čase</w:t>
+      </w:r>
+      <w:proofErr w:type="spellEnd"/>
+      <w:r>
+        <w:rPr>
+          <w:b/>
+          <w:lang w:val="en-GB"/>
+        </w:rPr>
+        <w:t>-</w:t>
+      </w:r>
+      <w:proofErr w:type="spellStart"/>
+      <w:r>
+        <w:rPr>
+          <w:b/>
+          <w:lang w:val="en-GB"/>
+        </w:rPr>
+        <w:t>končí</w:t>
+      </w:r>
+      <w:bookmarkStart w:id="0" w:name="_GoBack"/>
+      <w:bookmarkEnd w:id="0"/>
       <w:proofErr w:type="spellEnd"/>
       <w:r>
         <w:rPr>
@@ -199,7 +240,7 @@
         <w:rPr>
           <w:i/>
         </w:rPr>
-        <w:t>01:00:00 NIGHT1</w:t>
+        <w:t>01:00:00 NIGHT</w:t>
       </w:r>
       <w:r>
         <w:rPr>
@@ -258,7 +299,7 @@
         <w:rPr>
           <w:i/>
         </w:rPr>
-        <w:t>EVENING</w:t>
+        <w:t>NIGHT</w:t>
       </w:r>
       <w:r>
         <w:t>.</w:t>
@@ -688,6 +729,8 @@
     <w:p>
       <w:pPr>
         <w:rPr>
+          <w:b/>
+          <w:i/>
           <w:lang w:val="en-GB"/>
         </w:rPr>
       </w:pPr>
@@ -1228,43 +1271,207 @@
         <w:t>mód</w:t>
       </w:r>
       <w:proofErr w:type="spellEnd"/>
-    </w:p>
-    <w:p>
-      <w:proofErr w:type="spellStart"/>
-      <w:r>
-        <w:rPr>
-          <w:lang w:val="en-GB"/>
-        </w:rPr>
-        <w:t>Pozri</w:t>
-      </w:r>
-      <w:proofErr w:type="spellEnd"/>
-      <w:r>
-        <w:rPr>
-          <w:lang w:val="en-GB"/>
-        </w:rPr>
-        <w:t xml:space="preserve"> </w:t>
-      </w:r>
-      <w:proofErr w:type="spellStart"/>
-      <w:r>
-        <w:rPr>
-          <w:lang w:val="en-GB"/>
-        </w:rPr>
-        <w:t>príklad</w:t>
-      </w:r>
-      <w:proofErr w:type="spellEnd"/>
-      <w:r>
-        <w:rPr>
-          <w:lang w:val="en-GB"/>
-        </w:rPr>
-        <w:t>:</w:t>
-      </w:r>
     </w:p>
     <w:p>
       <w:pPr>
         <w:rPr>
-          <w:i/>
+          <w:bCs/>
+          <w:iCs/>
         </w:rPr>
       </w:pPr>
+      <w:proofErr w:type="spellStart"/>
+      <w:r>
+        <w:rPr>
+          <w:bCs/>
+          <w:iCs/>
+          <w:lang w:val="en-GB"/>
+        </w:rPr>
+        <w:t>Pozn</w:t>
+      </w:r>
+      <w:r>
+        <w:rPr>
+          <w:bCs/>
+          <w:iCs/>
+        </w:rPr>
+        <w:t>ámka</w:t>
+      </w:r>
+      <w:proofErr w:type="spellEnd"/>
+      <w:r>
+        <w:rPr>
+          <w:bCs/>
+          <w:iCs/>
+        </w:rPr>
+        <w:t xml:space="preserve">: pre udalosti </w:t>
+      </w:r>
+      <w:r>
+        <w:rPr>
+          <w:b/>
+          <w:i/>
+        </w:rPr>
+        <w:t>AT</w:t>
+      </w:r>
+      <w:r>
+        <w:rPr>
+          <w:bCs/>
+          <w:iCs/>
+        </w:rPr>
+        <w:t xml:space="preserve"> a </w:t>
+      </w:r>
+      <w:r>
+        <w:rPr>
+          <w:b/>
+          <w:i/>
+        </w:rPr>
+        <w:t>AFTER</w:t>
+      </w:r>
+      <w:r>
+        <w:rPr>
+          <w:bCs/>
+          <w:iCs/>
+        </w:rPr>
+        <w:t xml:space="preserve"> je možné namiesto formátu </w:t>
+      </w:r>
+      <w:r>
+        <w:rPr>
+          <w:b/>
+          <w:i/>
+          <w:lang w:val="en-GB"/>
+        </w:rPr>
+        <w:t>&lt;</w:t>
+      </w:r>
+      <w:proofErr w:type="spellStart"/>
+      <w:r>
+        <w:rPr>
+          <w:b/>
+          <w:i/>
+          <w:lang w:val="en-GB"/>
+        </w:rPr>
+        <w:t>hh:mm:ss</w:t>
+      </w:r>
+      <w:proofErr w:type="spellEnd"/>
+      <w:r>
+        <w:rPr>
+          <w:b/>
+          <w:i/>
+          <w:lang w:val="en-GB"/>
+        </w:rPr>
+        <w:t xml:space="preserve">&gt; </w:t>
+      </w:r>
+      <w:r>
+        <w:rPr>
+          <w:bCs/>
+          <w:iCs/>
+        </w:rPr>
+        <w:t xml:space="preserve">použiť aj formát </w:t>
+      </w:r>
+      <w:r>
+        <w:rPr>
+          <w:b/>
+          <w:i/>
+          <w:lang w:val="en-GB"/>
+        </w:rPr>
+        <w:t>&lt;m&gt;</w:t>
+      </w:r>
+      <w:r>
+        <w:rPr>
+          <w:bCs/>
+          <w:iCs/>
+        </w:rPr>
+        <w:t xml:space="preserve">, ak chceme zadať čas iba priamo v celých minútach. Naviac, ak namiesto čísla použijeme znak </w:t>
+      </w:r>
+      <w:r>
+        <w:rPr>
+          <w:b/>
+          <w:iCs/>
+        </w:rPr>
+        <w:t>X</w:t>
+      </w:r>
+      <w:r>
+        <w:rPr>
+          <w:bCs/>
+          <w:iCs/>
+        </w:rPr>
+        <w:t xml:space="preserve">, tak sa </w:t>
+      </w:r>
+      <w:r>
+        <w:rPr>
+          <w:bCs/>
+          <w:iCs/>
+        </w:rPr>
+        <w:t>použije</w:t>
+      </w:r>
+      <w:r>
+        <w:rPr>
+          <w:bCs/>
+          <w:iCs/>
+        </w:rPr>
+        <w:t xml:space="preserve"> hodnota, ktorú používateľ vyberie v príslušnom mieste menu pr</w:t>
+      </w:r>
+      <w:r>
+        <w:rPr>
+          <w:bCs/>
+          <w:iCs/>
+        </w:rPr>
+        <w:t>i</w:t>
+      </w:r>
+      <w:r>
+        <w:rPr>
+          <w:bCs/>
+          <w:iCs/>
+        </w:rPr>
+        <w:t>am</w:t>
+      </w:r>
+      <w:r>
+        <w:rPr>
+          <w:bCs/>
+          <w:iCs/>
+        </w:rPr>
+        <w:t>o</w:t>
+      </w:r>
+      <w:r>
+        <w:rPr>
+          <w:bCs/>
+          <w:iCs/>
+        </w:rPr>
+        <w:t xml:space="preserve"> na lampe.</w:t>
+      </w:r>
+    </w:p>
+    <w:p>
+      <w:proofErr w:type="spellStart"/>
+      <w:r>
+        <w:rPr>
+          <w:lang w:val="en-GB"/>
+        </w:rPr>
+        <w:t>Pozri</w:t>
+      </w:r>
+      <w:proofErr w:type="spellEnd"/>
+      <w:r>
+        <w:rPr>
+          <w:lang w:val="en-GB"/>
+        </w:rPr>
+        <w:t xml:space="preserve"> </w:t>
+      </w:r>
+      <w:proofErr w:type="spellStart"/>
+      <w:r>
+        <w:rPr>
+          <w:lang w:val="en-GB"/>
+        </w:rPr>
+        <w:t>príklad</w:t>
+      </w:r>
+      <w:proofErr w:type="spellEnd"/>
+      <w:r>
+        <w:rPr>
+          <w:lang w:val="en-GB"/>
+        </w:rPr>
+        <w:t>:</w:t>
+      </w:r>
+    </w:p>
+    <w:p>
+      <w:pPr>
+        <w:rPr>
+          <w:i/>
+        </w:rPr>
+      </w:pPr>
       <w:r>
         <w:rPr>
           <w:i/>
@@ -1319,8 +1526,6 @@
         </w:rPr>
         <w:t>TURN WAKEUP</w:t>
       </w:r>
-      <w:bookmarkStart w:id="0" w:name="_GoBack"/>
-      <w:bookmarkEnd w:id="0"/>
       <w:r>
         <w:rPr>
           <w:i/>
@@ -1331,6 +1536,7 @@
         <w:rPr>
           <w:i/>
         </w:rPr>
+        <w:lastRenderedPageBreak/>
         <w:t>ALARM WAKEUP</w:t>
       </w:r>
       <w:r>

</xml_diff>